<commit_message>
Added commenting to clean code
</commit_message>
<xml_diff>
--- a/Documentation/Dokumentation_Alex_SMolders_Silvan_Dubach.docx
+++ b/Documentation/Dokumentation_Alex_SMolders_Silvan_Dubach.docx
@@ -137,6 +137,7 @@
                                     <w:dataBinding w:prefixMappings="xmlns:ns0='http://purl.org/dc/elements/1.1/' xmlns:ns1='http://schemas.openxmlformats.org/package/2006/metadata/core-properties' " w:xpath="/ns1:coreProperties[1]/ns0:creator[1]" w:storeItemID="{6C3C8BC8-F283-45AE-878A-BAB7291924A1}"/>
                                     <w:text/>
                                   </w:sdtPr>
+                                  <w:sdtEndPr/>
                                   <w:sdtContent>
                                     <w:p>
                                       <w:pPr>
@@ -177,6 +178,7 @@
                                       <w:dataBinding w:prefixMappings="xmlns:ns0='http://schemas.openxmlformats.org/officeDocument/2006/extended-properties' " w:xpath="/ns0:Properties[1]/ns0:Company[1]" w:storeItemID="{6668398D-A668-4E3E-A5EB-62B293D839F1}"/>
                                       <w:text/>
                                     </w:sdtPr>
+                                    <w:sdtEndPr/>
                                     <w:sdtContent>
                                       <w:r>
                                         <w:rPr>
@@ -204,6 +206,7 @@
                                       <w:dataBinding w:prefixMappings="xmlns:ns0='http://schemas.microsoft.com/office/2006/coverPageProps' " w:xpath="/ns0:CoverPageProperties[1]/ns0:CompanyAddress[1]" w:storeItemID="{55AF091B-3C7A-41E3-B477-F2FDAA23CFDA}"/>
                                       <w:text/>
                                     </w:sdtPr>
+                                    <w:sdtEndPr/>
                                     <w:sdtContent>
                                       <w:r>
                                         <w:rPr>
@@ -279,6 +282,7 @@
                                     <w:dataBinding w:prefixMappings="xmlns:ns0='http://purl.org/dc/elements/1.1/' xmlns:ns1='http://schemas.openxmlformats.org/package/2006/metadata/core-properties' " w:xpath="/ns1:coreProperties[1]/ns0:title[1]" w:storeItemID="{6C3C8BC8-F283-45AE-878A-BAB7291924A1}"/>
                                     <w:text/>
                                   </w:sdtPr>
+                                  <w:sdtEndPr/>
                                   <w:sdtContent>
                                     <w:p>
                                       <w:pPr>
@@ -344,6 +348,7 @@
                               <w:dataBinding w:prefixMappings="xmlns:ns0='http://purl.org/dc/elements/1.1/' xmlns:ns1='http://schemas.openxmlformats.org/package/2006/metadata/core-properties' " w:xpath="/ns1:coreProperties[1]/ns0:creator[1]" w:storeItemID="{6C3C8BC8-F283-45AE-878A-BAB7291924A1}"/>
                               <w:text/>
                             </w:sdtPr>
+                            <w:sdtEndPr/>
                             <w:sdtContent>
                               <w:p>
                                 <w:pPr>
@@ -384,6 +389,7 @@
                                 <w:dataBinding w:prefixMappings="xmlns:ns0='http://schemas.openxmlformats.org/officeDocument/2006/extended-properties' " w:xpath="/ns0:Properties[1]/ns0:Company[1]" w:storeItemID="{6668398D-A668-4E3E-A5EB-62B293D839F1}"/>
                                 <w:text/>
                               </w:sdtPr>
+                              <w:sdtEndPr/>
                               <w:sdtContent>
                                 <w:r>
                                   <w:rPr>
@@ -411,6 +417,7 @@
                                 <w:dataBinding w:prefixMappings="xmlns:ns0='http://schemas.microsoft.com/office/2006/coverPageProps' " w:xpath="/ns0:CoverPageProperties[1]/ns0:CompanyAddress[1]" w:storeItemID="{55AF091B-3C7A-41E3-B477-F2FDAA23CFDA}"/>
                                 <w:text/>
                               </w:sdtPr>
+                              <w:sdtEndPr/>
                               <w:sdtContent>
                                 <w:r>
                                   <w:rPr>
@@ -452,6 +459,7 @@
                               <w:dataBinding w:prefixMappings="xmlns:ns0='http://purl.org/dc/elements/1.1/' xmlns:ns1='http://schemas.openxmlformats.org/package/2006/metadata/core-properties' " w:xpath="/ns1:coreProperties[1]/ns0:title[1]" w:storeItemID="{6C3C8BC8-F283-45AE-878A-BAB7291924A1}"/>
                               <w:text/>
                             </w:sdtPr>
+                            <w:sdtEndPr/>
                             <w:sdtContent>
                               <w:p>
                                 <w:pPr>
@@ -510,39 +518,37 @@
           <w:lang w:val="en-US"/>
         </w:rPr>
       </w:pPr>
-      <w:proofErr w:type="spellStart"/>
       <w:r>
         <w:rPr>
           <w:lang w:val="en-US"/>
         </w:rPr>
-        <w:t>Dokumentation</w:t>
-      </w:r>
-      <w:proofErr w:type="spellEnd"/>
-      <w:r>
+        <w:lastRenderedPageBreak/>
+        <w:t>Dokumentation 426/226A Zorkgame</w:t>
+      </w:r>
+    </w:p>
+    <w:p>
+      <w:pPr>
         <w:rPr>
           <w:lang w:val="en-US"/>
         </w:rPr>
-        <w:t xml:space="preserve"> 426/226A </w:t>
-      </w:r>
-      <w:proofErr w:type="spellStart"/>
-      <w:r>
+      </w:pPr>
+    </w:p>
+    <w:p>
+      <w:pPr>
+        <w:pStyle w:val="Heading2"/>
         <w:rPr>
           <w:lang w:val="en-US"/>
         </w:rPr>
-        <w:t>Zorkgame</w:t>
-      </w:r>
-      <w:proofErr w:type="spellEnd"/>
-    </w:p>
-    <w:p>
-      <w:pPr>
+      </w:pPr>
+      <w:r>
         <w:rPr>
           <w:lang w:val="en-US"/>
         </w:rPr>
-      </w:pPr>
-    </w:p>
-    <w:p>
-      <w:pPr>
-        <w:pStyle w:val="Heading2"/>
+        <w:t>226A:</w:t>
+      </w:r>
+    </w:p>
+    <w:p>
+      <w:pPr>
         <w:rPr>
           <w:lang w:val="en-US"/>
         </w:rPr>
@@ -551,19 +557,6 @@
         <w:rPr>
           <w:lang w:val="en-US"/>
         </w:rPr>
-        <w:t>226A:</w:t>
-      </w:r>
-    </w:p>
-    <w:p>
-      <w:pPr>
-        <w:rPr>
-          <w:lang w:val="en-US"/>
-        </w:rPr>
-      </w:pPr>
-      <w:r>
-        <w:rPr>
-          <w:lang w:val="en-US"/>
-        </w:rPr>
         <w:t xml:space="preserve">Idee: </w:t>
       </w:r>
     </w:p>
@@ -577,21 +570,7 @@
         <w:rPr>
           <w:lang w:val="de-CH"/>
         </w:rPr>
-        <w:t xml:space="preserve">Wir implementieren ein </w:t>
-      </w:r>
-      <w:proofErr w:type="spellStart"/>
-      <w:r>
-        <w:rPr>
-          <w:lang w:val="de-CH"/>
-        </w:rPr>
-        <w:t>Zork</w:t>
-      </w:r>
-      <w:proofErr w:type="spellEnd"/>
-      <w:r>
-        <w:rPr>
-          <w:lang w:val="de-CH"/>
-        </w:rPr>
-        <w:t xml:space="preserve"> g</w:t>
+        <w:t>Wir implementieren ein Zork g</w:t>
       </w:r>
       <w:r>
         <w:rPr>
@@ -603,52 +582,31 @@
         <w:rPr>
           <w:lang w:val="de-CH"/>
         </w:rPr>
-        <w:t xml:space="preserve"> Man muss </w:t>
-      </w:r>
-      <w:proofErr w:type="gramStart"/>
-      <w:r>
-        <w:rPr>
-          <w:lang w:val="de-CH"/>
-        </w:rPr>
-        <w:t>durch den verschiedenen Räumen</w:t>
-      </w:r>
-      <w:proofErr w:type="gramEnd"/>
-      <w:r>
-        <w:rPr>
-          <w:lang w:val="de-CH"/>
-        </w:rPr>
-        <w:t xml:space="preserve">. Rätsel und Items aufsammeln damit man zum Exit Raum gelangt und befreit ist. Auf dem Weg muss man 2 Monster besiegen, nämlich den Goblin und den Drachen. Hierfür wird ein eigenes Fight System gebaut. </w:t>
-      </w:r>
-    </w:p>
-    <w:p>
-      <w:pPr>
-        <w:rPr>
-          <w:lang w:val="de-CH"/>
-        </w:rPr>
-      </w:pPr>
-      <w:proofErr w:type="spellStart"/>
-      <w:r>
-        <w:rPr>
-          <w:lang w:val="de-CH"/>
-        </w:rPr>
-        <w:t>Map</w:t>
-      </w:r>
-      <w:proofErr w:type="spellEnd"/>
-      <w:r>
-        <w:rPr>
-          <w:lang w:val="de-CH"/>
-        </w:rPr>
-        <w:t>:</w:t>
-      </w:r>
-    </w:p>
-    <w:p>
-      <w:pPr>
-        <w:rPr>
-          <w:lang w:val="de-CH"/>
-        </w:rPr>
-      </w:pPr>
-      <w:r>
-        <w:rPr>
+        <w:t xml:space="preserve"> Man muss durch den verschiedenen Räumen. Rätsel und Items aufsammeln damit man zum Exit Raum gelangt und befreit ist. Auf dem Weg muss man 2 Monster besiegen, nämlich den Goblin und den Drachen. Hierfür wird ein eigenes Fight System gebaut. </w:t>
+      </w:r>
+    </w:p>
+    <w:p>
+      <w:pPr>
+        <w:rPr>
+          <w:lang w:val="de-CH"/>
+        </w:rPr>
+      </w:pPr>
+      <w:r>
+        <w:rPr>
+          <w:lang w:val="de-CH"/>
+        </w:rPr>
+        <w:t>Map:</w:t>
+      </w:r>
+    </w:p>
+    <w:p>
+      <w:pPr>
+        <w:rPr>
+          <w:lang w:val="de-CH"/>
+        </w:rPr>
+      </w:pPr>
+      <w:r>
+        <w:rPr>
+          <w:noProof/>
           <w:lang w:val="de-CH"/>
         </w:rPr>
         <w:drawing>
@@ -755,6 +713,7 @@
         <w:rPr>
           <w:lang w:val="de-CH"/>
         </w:rPr>
+        <w:lastRenderedPageBreak/>
         <w:t>426:</w:t>
       </w:r>
     </w:p>
@@ -825,21 +784,7 @@
         <w:rPr>
           <w:lang w:val="de-CH"/>
         </w:rPr>
-        <w:t xml:space="preserve">ag ein kurzes Daily </w:t>
-      </w:r>
-      <w:proofErr w:type="spellStart"/>
-      <w:r>
-        <w:rPr>
-          <w:lang w:val="de-CH"/>
-        </w:rPr>
-        <w:t>Scrum</w:t>
-      </w:r>
-      <w:proofErr w:type="spellEnd"/>
-      <w:r>
-        <w:rPr>
-          <w:lang w:val="de-CH"/>
-        </w:rPr>
-        <w:t xml:space="preserve"> haben, heisst wir </w:t>
+        <w:t xml:space="preserve">ag ein kurzes Daily Scrum haben, heisst wir </w:t>
       </w:r>
       <w:r>
         <w:rPr>
@@ -880,19 +825,11 @@
           <w:lang w:val="de-CH"/>
         </w:rPr>
       </w:pPr>
-      <w:proofErr w:type="spellStart"/>
-      <w:r>
-        <w:rPr>
-          <w:lang w:val="de-CH"/>
-        </w:rPr>
-        <w:t>JuniT</w:t>
-      </w:r>
-      <w:proofErr w:type="spellEnd"/>
-      <w:r>
-        <w:rPr>
-          <w:lang w:val="de-CH"/>
-        </w:rPr>
-        <w:t xml:space="preserve"> Tests</w:t>
+      <w:r>
+        <w:rPr>
+          <w:lang w:val="de-CH"/>
+        </w:rPr>
+        <w:t>JuniT Tests</w:t>
       </w:r>
     </w:p>
     <w:p>
@@ -1001,21 +938,7 @@
         <w:rPr>
           <w:lang w:val="de-CH"/>
         </w:rPr>
-        <w:t xml:space="preserve"> Für Jede </w:t>
-      </w:r>
-      <w:proofErr w:type="spellStart"/>
-      <w:r>
-        <w:rPr>
-          <w:lang w:val="de-CH"/>
-        </w:rPr>
-        <w:t>classe</w:t>
-      </w:r>
-      <w:proofErr w:type="spellEnd"/>
-      <w:r>
-        <w:rPr>
-          <w:lang w:val="de-CH"/>
-        </w:rPr>
-        <w:t xml:space="preserve"> gibt es einen Test File.</w:t>
+        <w:t xml:space="preserve"> Für Jede classe gibt es einen Test File.</w:t>
       </w:r>
     </w:p>
     <w:p>
@@ -1063,14 +986,12 @@
         </w:rPr>
         <w:t xml:space="preserve">, die Java </w:t>
       </w:r>
-      <w:proofErr w:type="spellStart"/>
       <w:r>
         <w:rPr>
           <w:lang w:val="de-CH"/>
         </w:rPr>
         <w:t>naming</w:t>
       </w:r>
-      <w:proofErr w:type="spellEnd"/>
       <w:r>
         <w:rPr>
           <w:lang w:val="de-CH"/>
@@ -1135,21 +1056,13 @@
         <w:rPr>
           <w:lang w:val="de-CH"/>
         </w:rPr>
-        <w:t xml:space="preserve">Möglichst wenig Methoden die nur </w:t>
-      </w:r>
-      <w:proofErr w:type="spellStart"/>
-      <w:r>
-        <w:rPr>
-          <w:lang w:val="de-CH"/>
-        </w:rPr>
-        <w:t>System.out.println</w:t>
-      </w:r>
-      <w:proofErr w:type="spellEnd"/>
-      <w:r>
-        <w:rPr>
-          <w:lang w:val="de-CH"/>
-        </w:rPr>
-        <w:t xml:space="preserve">() beinhalteten, da es wie nicht testbar ist. </w:t>
+        <w:t xml:space="preserve">Möglichst wenig Methoden die nur System.out.println() beinhalteten, da es wie nicht testbar ist. </w:t>
+      </w:r>
+      <w:r>
+        <w:rPr>
+          <w:lang w:val="de-CH"/>
+        </w:rPr>
+        <w:t>Auch noch zu jeder logischen Methode wie auch Klasse haben wir ein Javadoc erstellt und zusammengefasst was die Funktion macht</w:t>
       </w:r>
     </w:p>
     <w:p>
@@ -1166,89 +1079,37 @@
           <w:lang w:val="de-CH"/>
         </w:rPr>
       </w:pPr>
-      <w:proofErr w:type="spellStart"/>
       <w:r>
         <w:rPr>
           <w:lang w:val="de-CH"/>
         </w:rPr>
         <w:t>GitFlow</w:t>
       </w:r>
-      <w:proofErr w:type="spellEnd"/>
-    </w:p>
-    <w:p>
-      <w:pPr>
-        <w:rPr>
-          <w:lang w:val="de-CH"/>
-        </w:rPr>
-      </w:pPr>
-      <w:r>
-        <w:rPr>
-          <w:lang w:val="de-CH"/>
-        </w:rPr>
-        <w:t xml:space="preserve">Wir haben 2 </w:t>
-      </w:r>
-      <w:proofErr w:type="spellStart"/>
-      <w:r>
-        <w:rPr>
-          <w:lang w:val="de-CH"/>
-        </w:rPr>
-        <w:t>Branches</w:t>
-      </w:r>
-      <w:proofErr w:type="spellEnd"/>
-      <w:r>
-        <w:rPr>
-          <w:lang w:val="de-CH"/>
-        </w:rPr>
-        <w:t xml:space="preserve"> für den Default: </w:t>
-      </w:r>
-      <w:proofErr w:type="spellStart"/>
-      <w:r>
-        <w:rPr>
-          <w:lang w:val="de-CH"/>
-        </w:rPr>
-        <w:t>main</w:t>
-      </w:r>
-      <w:proofErr w:type="spellEnd"/>
-      <w:r>
-        <w:rPr>
-          <w:lang w:val="de-CH"/>
-        </w:rPr>
-        <w:t xml:space="preserve"> und </w:t>
-      </w:r>
-      <w:proofErr w:type="spellStart"/>
-      <w:r>
-        <w:rPr>
-          <w:lang w:val="de-CH"/>
-        </w:rPr>
-        <w:t>dev</w:t>
-      </w:r>
-      <w:proofErr w:type="spellEnd"/>
-    </w:p>
-    <w:p>
-      <w:pPr>
-        <w:rPr>
-          <w:lang w:val="de-CH"/>
-        </w:rPr>
-      </w:pPr>
-      <w:r>
-        <w:rPr>
-          <w:lang w:val="de-CH"/>
-        </w:rPr>
-        <w:t xml:space="preserve">Falls es ein Projekt für den Betrieb wäre, wäre der Main </w:t>
-      </w:r>
-      <w:proofErr w:type="spellStart"/>
-      <w:r>
-        <w:rPr>
-          <w:lang w:val="de-CH"/>
-        </w:rPr>
-        <w:t>branch</w:t>
-      </w:r>
-      <w:proofErr w:type="spellEnd"/>
-      <w:r>
-        <w:rPr>
-          <w:lang w:val="de-CH"/>
-        </w:rPr>
-        <w:t xml:space="preserve"> für PROD </w:t>
+    </w:p>
+    <w:p>
+      <w:pPr>
+        <w:rPr>
+          <w:lang w:val="de-CH"/>
+        </w:rPr>
+      </w:pPr>
+      <w:r>
+        <w:rPr>
+          <w:lang w:val="de-CH"/>
+        </w:rPr>
+        <w:t>Wir haben 2 Branches für den Default: main und dev</w:t>
+      </w:r>
+    </w:p>
+    <w:p>
+      <w:pPr>
+        <w:rPr>
+          <w:lang w:val="de-CH"/>
+        </w:rPr>
+      </w:pPr>
+      <w:r>
+        <w:rPr>
+          <w:lang w:val="de-CH"/>
+        </w:rPr>
+        <w:t xml:space="preserve">Falls es ein Projekt für den Betrieb wäre, wäre der Main branch für PROD </w:t>
       </w:r>
       <w:r>
         <w:rPr>
@@ -1266,35 +1127,7 @@
         <w:rPr>
           <w:lang w:val="de-CH"/>
         </w:rPr>
-        <w:t xml:space="preserve">nment, und für den </w:t>
-      </w:r>
-      <w:proofErr w:type="spellStart"/>
-      <w:r>
-        <w:rPr>
-          <w:lang w:val="de-CH"/>
-        </w:rPr>
-        <w:t>development</w:t>
-      </w:r>
-      <w:proofErr w:type="spellEnd"/>
-      <w:r>
-        <w:rPr>
-          <w:lang w:val="de-CH"/>
-        </w:rPr>
-        <w:t xml:space="preserve"> und Features zu testen haben wir den </w:t>
-      </w:r>
-      <w:proofErr w:type="spellStart"/>
-      <w:r>
-        <w:rPr>
-          <w:lang w:val="de-CH"/>
-        </w:rPr>
-        <w:t>dev</w:t>
-      </w:r>
-      <w:proofErr w:type="spellEnd"/>
-      <w:r>
-        <w:rPr>
-          <w:lang w:val="de-CH"/>
-        </w:rPr>
-        <w:t xml:space="preserve"> Branch.</w:t>
+        <w:t>nment, und für den development und Features zu testen haben wir den dev Branch.</w:t>
       </w:r>
     </w:p>
     <w:p>
@@ -1337,14 +1170,7 @@
         <w:rPr>
           <w:lang w:val="de-CH"/>
         </w:rPr>
-        <w:t xml:space="preserve"> und dort unsere Features fertig geschrieben. Die Syntax lautet: «feature/</w:t>
-      </w:r>
-      <w:proofErr w:type="spellStart"/>
-      <w:r>
-        <w:rPr>
-          <w:lang w:val="de-CH"/>
-        </w:rPr>
-        <w:t>Feature</w:t>
+        <w:t xml:space="preserve"> und dort unsere Features fertig geschrieben. Die Syntax lautet: «feature/Feature</w:t>
       </w:r>
       <w:r>
         <w:rPr>
@@ -1356,324 +1182,217 @@
         <w:rPr>
           <w:lang w:val="de-CH"/>
         </w:rPr>
-        <w:t>ame</w:t>
-      </w:r>
-      <w:proofErr w:type="spellEnd"/>
-      <w:r>
-        <w:rPr>
-          <w:lang w:val="de-CH"/>
-        </w:rPr>
-        <w:t>». Hier haben wir entwickelt und anschliessend alles getestet damit es gut funktioniert.</w:t>
-      </w:r>
-      <w:r>
-        <w:rPr>
-          <w:lang w:val="de-CH"/>
-        </w:rPr>
-        <w:t xml:space="preserve"> Danach auf </w:t>
-      </w:r>
-      <w:proofErr w:type="spellStart"/>
-      <w:r>
-        <w:rPr>
-          <w:lang w:val="de-CH"/>
-        </w:rPr>
-        <w:t>dev</w:t>
-      </w:r>
-      <w:proofErr w:type="spellEnd"/>
+        <w:t>ame». Hier haben wir entwickelt und anschliessend alles getestet damit es gut funktioniert.</w:t>
+      </w:r>
+      <w:r>
+        <w:rPr>
+          <w:lang w:val="de-CH"/>
+        </w:rPr>
+        <w:t xml:space="preserve"> Danach auf dev gemerged und wenn es dort gut funktionierte auf main.</w:t>
+      </w:r>
+    </w:p>
+    <w:p>
+      <w:pPr>
+        <w:rPr>
+          <w:lang w:val="de-CH"/>
+        </w:rPr>
+      </w:pPr>
+      <w:r>
+        <w:rPr>
+          <w:lang w:val="de-CH"/>
+        </w:rPr>
+        <w:t xml:space="preserve">Wo wir dann </w:t>
+      </w:r>
+      <w:r>
+        <w:rPr>
+          <w:lang w:val="de-CH"/>
+        </w:rPr>
+        <w:t>T</w:t>
+      </w:r>
+      <w:r>
+        <w:rPr>
+          <w:lang w:val="de-CH"/>
+        </w:rPr>
+        <w:t>est</w:t>
+      </w:r>
+      <w:r>
+        <w:rPr>
+          <w:lang w:val="de-CH"/>
+        </w:rPr>
+        <w:t>s</w:t>
+      </w:r>
+      <w:r>
+        <w:rPr>
+          <w:lang w:val="de-CH"/>
+        </w:rPr>
+        <w:t xml:space="preserve"> schr</w:t>
+      </w:r>
+      <w:r>
+        <w:rPr>
+          <w:lang w:val="de-CH"/>
+        </w:rPr>
+        <w:t xml:space="preserve">ieben haben wir den gleichen </w:t>
+      </w:r>
+      <w:r>
+        <w:rPr>
+          <w:lang w:val="de-CH"/>
+        </w:rPr>
+        <w:t>Ansatz genommen wie beim Feature, einfach mit der Namensgebung «Test/TestClass»</w:t>
+      </w:r>
+    </w:p>
+    <w:p>
+      <w:pPr>
+        <w:rPr>
+          <w:lang w:val="de-CH"/>
+        </w:rPr>
+      </w:pPr>
+      <w:r>
+        <w:rPr>
+          <w:lang w:val="de-CH"/>
+        </w:rPr>
+        <w:t>Zudem haben wir regelmässig committed u</w:t>
+      </w:r>
+      <w:r>
+        <w:rPr>
+          <w:lang w:val="de-CH"/>
+        </w:rPr>
+        <w:t>nd gepuscht, nach jedem feature wo gut programmiert wurde.</w:t>
+      </w:r>
+    </w:p>
+    <w:p>
+      <w:pPr>
+        <w:rPr>
+          <w:lang w:val="de-CH"/>
+        </w:rPr>
+      </w:pPr>
+    </w:p>
+    <w:p>
+      <w:pPr>
+        <w:rPr>
+          <w:lang w:val="de-CH"/>
+        </w:rPr>
+      </w:pPr>
+    </w:p>
+    <w:p>
+      <w:pPr>
+        <w:rPr>
+          <w:lang w:val="de-CH"/>
+        </w:rPr>
+      </w:pPr>
+    </w:p>
+    <w:p>
+      <w:pPr>
+        <w:rPr>
+          <w:lang w:val="de-CH"/>
+        </w:rPr>
+      </w:pPr>
+    </w:p>
+    <w:p>
+      <w:pPr>
+        <w:rPr>
+          <w:lang w:val="de-CH"/>
+        </w:rPr>
+      </w:pPr>
+    </w:p>
+    <w:p>
+      <w:pPr>
+        <w:pStyle w:val="Heading3"/>
+        <w:rPr>
+          <w:lang w:val="de-CH"/>
+        </w:rPr>
+      </w:pPr>
+      <w:r>
+        <w:rPr>
+          <w:lang w:val="de-CH"/>
+        </w:rPr>
+        <w:t>Reflexion</w:t>
+      </w:r>
+    </w:p>
+    <w:p>
+      <w:pPr>
+        <w:rPr>
+          <w:lang w:val="de-CH"/>
+        </w:rPr>
+      </w:pPr>
+    </w:p>
+    <w:p>
+      <w:pPr>
+        <w:rPr>
+          <w:lang w:val="de-CH"/>
+        </w:rPr>
+      </w:pPr>
+      <w:r>
+        <w:rPr>
+          <w:lang w:val="de-CH"/>
+        </w:rPr>
+        <w:t>Aus unserer Sicht</w:t>
+      </w:r>
+      <w:r>
+        <w:rPr>
+          <w:lang w:val="de-CH"/>
+        </w:rPr>
+        <w:t xml:space="preserve"> konnten wir gut mit den gegebenen Umgebungen gearbeitet. </w:t>
+      </w:r>
+      <w:r>
+        <w:rPr>
+          <w:lang w:val="de-CH"/>
+        </w:rPr>
+        <w:t>Mit Github kamen wir beide klar.</w:t>
+      </w:r>
+      <w:r>
+        <w:rPr>
+          <w:lang w:val="de-CH"/>
+        </w:rPr>
+        <w:t xml:space="preserve"> Die vorgegebenen Aufgaben des Projektes konnten wir gut umsetzen und auch noch ein Fight </w:t>
+      </w:r>
+      <w:r>
+        <w:rPr>
+          <w:lang w:val="de-CH"/>
+        </w:rPr>
+        <w:t>feature einbauen konnten zwischen den Player und einem Enemy</w:t>
+      </w:r>
+      <w:r>
+        <w:rPr>
+          <w:lang w:val="de-CH"/>
+        </w:rPr>
+        <w:t xml:space="preserve">. Bei der Entwicklung kamen wir immer gut voran </w:t>
+      </w:r>
+      <w:r>
+        <w:rPr>
+          <w:lang w:val="de-CH"/>
+        </w:rPr>
+        <w:t>und haben immer die Aufträge des Tages gut erledigen können. Was wir beide verbessern würden, ist das wir früher uns mit dem Gameplay des Spieles hätten beschäftigen sollen. Wir haben nämliche ein wenig spät unsere</w:t>
+      </w:r>
+      <w:r>
+        <w:rPr>
+          <w:lang w:val="de-CH"/>
+        </w:rPr>
+        <w:t xml:space="preserve"> Map im Spiel erstellt und auch zu diesem dann noch </w:t>
+      </w:r>
+      <w:r>
+        <w:rPr>
+          <w:lang w:val="de-CH"/>
+        </w:rPr>
+        <w:t>Weiteres</w:t>
+      </w:r>
       <w:r>
         <w:rPr>
           <w:lang w:val="de-CH"/>
         </w:rPr>
         <w:t xml:space="preserve"> </w:t>
       </w:r>
-      <w:proofErr w:type="spellStart"/>
-      <w:r>
-        <w:rPr>
-          <w:lang w:val="de-CH"/>
-        </w:rPr>
-        <w:t>gemerged</w:t>
-      </w:r>
-      <w:proofErr w:type="spellEnd"/>
-      <w:r>
-        <w:rPr>
-          <w:lang w:val="de-CH"/>
-        </w:rPr>
-        <w:t xml:space="preserve"> und wenn es dort gut funktionierte auf </w:t>
-      </w:r>
-      <w:proofErr w:type="spellStart"/>
-      <w:r>
-        <w:rPr>
-          <w:lang w:val="de-CH"/>
-        </w:rPr>
-        <w:t>main</w:t>
-      </w:r>
-      <w:proofErr w:type="spellEnd"/>
-      <w:r>
-        <w:rPr>
-          <w:lang w:val="de-CH"/>
-        </w:rPr>
-        <w:t>.</w:t>
-      </w:r>
-    </w:p>
-    <w:p>
-      <w:pPr>
-        <w:rPr>
-          <w:lang w:val="de-CH"/>
-        </w:rPr>
-      </w:pPr>
-      <w:r>
-        <w:rPr>
-          <w:lang w:val="de-CH"/>
-        </w:rPr>
-        <w:t xml:space="preserve">Wo wir dann </w:t>
-      </w:r>
-      <w:r>
-        <w:rPr>
-          <w:lang w:val="de-CH"/>
-        </w:rPr>
-        <w:t>T</w:t>
-      </w:r>
-      <w:r>
-        <w:rPr>
-          <w:lang w:val="de-CH"/>
-        </w:rPr>
-        <w:t>est</w:t>
-      </w:r>
-      <w:r>
-        <w:rPr>
-          <w:lang w:val="de-CH"/>
-        </w:rPr>
-        <w:t>s</w:t>
-      </w:r>
-      <w:r>
-        <w:rPr>
-          <w:lang w:val="de-CH"/>
-        </w:rPr>
-        <w:t xml:space="preserve"> schr</w:t>
-      </w:r>
-      <w:r>
-        <w:rPr>
-          <w:lang w:val="de-CH"/>
-        </w:rPr>
-        <w:t xml:space="preserve">ieben haben wir den gleichen </w:t>
-      </w:r>
-      <w:r>
-        <w:rPr>
-          <w:lang w:val="de-CH"/>
-        </w:rPr>
-        <w:t>Ansatz genommen wie beim Feature, einfach mit der Namensgebung «Test/</w:t>
-      </w:r>
-      <w:proofErr w:type="spellStart"/>
-      <w:r>
-        <w:rPr>
-          <w:lang w:val="de-CH"/>
-        </w:rPr>
-        <w:t>TestClass</w:t>
-      </w:r>
-      <w:proofErr w:type="spellEnd"/>
-      <w:r>
-        <w:rPr>
-          <w:lang w:val="de-CH"/>
-        </w:rPr>
-        <w:t>»</w:t>
-      </w:r>
-    </w:p>
-    <w:p>
-      <w:pPr>
-        <w:rPr>
-          <w:lang w:val="de-CH"/>
-        </w:rPr>
-      </w:pPr>
-      <w:r>
-        <w:rPr>
-          <w:lang w:val="de-CH"/>
-        </w:rPr>
-        <w:t xml:space="preserve">Zudem haben wir regelmässig </w:t>
-      </w:r>
-      <w:proofErr w:type="spellStart"/>
-      <w:r>
-        <w:rPr>
-          <w:lang w:val="de-CH"/>
-        </w:rPr>
-        <w:t>committed</w:t>
-      </w:r>
-      <w:proofErr w:type="spellEnd"/>
-      <w:r>
-        <w:rPr>
-          <w:lang w:val="de-CH"/>
-        </w:rPr>
-        <w:t xml:space="preserve"> u</w:t>
-      </w:r>
-      <w:r>
-        <w:rPr>
-          <w:lang w:val="de-CH"/>
-        </w:rPr>
-        <w:t>nd gepuscht, nach jedem feature wo gut programmiert wurde.</w:t>
-      </w:r>
-    </w:p>
-    <w:p>
-      <w:pPr>
-        <w:rPr>
-          <w:lang w:val="de-CH"/>
-        </w:rPr>
-      </w:pPr>
-    </w:p>
-    <w:p>
-      <w:pPr>
-        <w:rPr>
-          <w:lang w:val="de-CH"/>
-        </w:rPr>
-      </w:pPr>
-    </w:p>
-    <w:p>
-      <w:pPr>
-        <w:rPr>
-          <w:lang w:val="de-CH"/>
-        </w:rPr>
-      </w:pPr>
-    </w:p>
-    <w:p>
-      <w:pPr>
-        <w:rPr>
-          <w:lang w:val="de-CH"/>
-        </w:rPr>
-      </w:pPr>
-    </w:p>
-    <w:p>
-      <w:pPr>
-        <w:rPr>
-          <w:lang w:val="de-CH"/>
-        </w:rPr>
-      </w:pPr>
-    </w:p>
-    <w:p>
-      <w:pPr>
-        <w:pStyle w:val="Heading3"/>
-        <w:rPr>
-          <w:lang w:val="de-CH"/>
-        </w:rPr>
-      </w:pPr>
-      <w:r>
-        <w:rPr>
-          <w:lang w:val="de-CH"/>
-        </w:rPr>
-        <w:t>Reflexion</w:t>
-      </w:r>
-    </w:p>
-    <w:p>
-      <w:pPr>
-        <w:rPr>
-          <w:lang w:val="de-CH"/>
-        </w:rPr>
-      </w:pPr>
-    </w:p>
-    <w:p>
-      <w:pPr>
-        <w:rPr>
-          <w:lang w:val="de-CH"/>
-        </w:rPr>
-      </w:pPr>
-      <w:r>
-        <w:rPr>
-          <w:lang w:val="de-CH"/>
-        </w:rPr>
-        <w:t>Aus unserer Sicht</w:t>
-      </w:r>
-      <w:r>
-        <w:rPr>
-          <w:lang w:val="de-CH"/>
-        </w:rPr>
-        <w:t xml:space="preserve"> konnten wir gut mit den gegebenen Umgebungen gearbeitet. </w:t>
-      </w:r>
-      <w:r>
-        <w:rPr>
-          <w:lang w:val="de-CH"/>
-        </w:rPr>
-        <w:t xml:space="preserve">Mit </w:t>
-      </w:r>
-      <w:proofErr w:type="spellStart"/>
-      <w:r>
-        <w:rPr>
-          <w:lang w:val="de-CH"/>
-        </w:rPr>
-        <w:t>Github</w:t>
-      </w:r>
-      <w:proofErr w:type="spellEnd"/>
-      <w:r>
-        <w:rPr>
-          <w:lang w:val="de-CH"/>
-        </w:rPr>
-        <w:t xml:space="preserve"> kamen wir beide klar.</w:t>
-      </w:r>
-      <w:r>
-        <w:rPr>
-          <w:lang w:val="de-CH"/>
-        </w:rPr>
-        <w:t xml:space="preserve"> Die vorgegebenen Aufgaben des Projektes konnten wir gut umsetzen und auch noch ein Fight </w:t>
-      </w:r>
-      <w:r>
-        <w:rPr>
-          <w:lang w:val="de-CH"/>
-        </w:rPr>
-        <w:t>feature einbauen konnten zwischen den Player und einem Enemy</w:t>
-      </w:r>
-      <w:r>
-        <w:rPr>
-          <w:lang w:val="de-CH"/>
-        </w:rPr>
-        <w:t xml:space="preserve">. Bei der Entwicklung kamen wir immer gut voran </w:t>
-      </w:r>
-      <w:r>
-        <w:rPr>
-          <w:lang w:val="de-CH"/>
-        </w:rPr>
-        <w:t>und haben immer die Aufträge des Tages gut erledigen können. Was wir beide verbessern würden, ist das wir früher uns mit dem Gameplay des Spieles hätten beschäftigen sollen. Wir haben nämliche ein wenig spät unsere</w:t>
-      </w:r>
-      <w:r>
-        <w:rPr>
-          <w:lang w:val="de-CH"/>
-        </w:rPr>
-        <w:t xml:space="preserve"> </w:t>
-      </w:r>
-      <w:proofErr w:type="spellStart"/>
-      <w:r>
-        <w:rPr>
-          <w:lang w:val="de-CH"/>
-        </w:rPr>
-        <w:t>Map</w:t>
-      </w:r>
-      <w:proofErr w:type="spellEnd"/>
-      <w:r>
-        <w:rPr>
-          <w:lang w:val="de-CH"/>
-        </w:rPr>
-        <w:t xml:space="preserve"> im Spiel erstellt und auch zu diesem dann noch </w:t>
-      </w:r>
-      <w:r>
-        <w:rPr>
-          <w:lang w:val="de-CH"/>
-        </w:rPr>
-        <w:t>Weiteres</w:t>
-      </w:r>
-      <w:r>
-        <w:rPr>
-          <w:lang w:val="de-CH"/>
-        </w:rPr>
-        <w:t xml:space="preserve"> </w:t>
-      </w:r>
       <w:r>
         <w:rPr>
           <w:lang w:val="de-CH"/>
         </w:rPr>
         <w:t xml:space="preserve">geändert welches weitere </w:t>
       </w:r>
-      <w:proofErr w:type="spellStart"/>
       <w:r>
         <w:rPr>
           <w:lang w:val="de-CH"/>
         </w:rPr>
         <w:t>implementation</w:t>
       </w:r>
-      <w:proofErr w:type="spellEnd"/>
       <w:r>
         <w:rPr>
           <w:lang w:val="de-CH"/>

</xml_diff>